<commit_message>
Finalização dos requisitos e Regras de negócio
</commit_message>
<xml_diff>
--- a/TXGS.docx
+++ b/TXGS.docx
@@ -58,6 +58,28 @@
     <w:p>
       <w:pPr>
         <w:rPr>
+          <w:sz w:val="24"/>
+          <w:szCs w:val="24"/>
+        </w:rPr>
+      </w:pPr>
+      <w:r>
+        <w:rPr>
+          <w:sz w:val="24"/>
+          <w:szCs w:val="24"/>
+        </w:rPr>
+        <w:t xml:space="preserve">//Link </w:t>
+      </w:r>
+      <w:r>
+        <w:rPr>
+          <w:sz w:val="24"/>
+          <w:szCs w:val="24"/>
+        </w:rPr>
+        <w:t>Vídeo</w:t>
+      </w:r>
+    </w:p>
+    <w:p>
+      <w:pPr>
+        <w:rPr>
           <w:sz w:val="36"/>
           <w:szCs w:val="36"/>
         </w:rPr>
@@ -65,436 +87,1140 @@
     </w:p>
     <w:p>
       <w:pPr>
+        <w:jc w:val="center"/>
+        <w:rPr>
+          <w:sz w:val="32"/>
+          <w:szCs w:val="32"/>
+        </w:rPr>
+      </w:pPr>
+      <w:r>
+        <w:rPr>
+          <w:sz w:val="32"/>
+          <w:szCs w:val="32"/>
+        </w:rPr>
+        <w:t>Descrição da solução</w:t>
+      </w:r>
+    </w:p>
+    <w:p>
+      <w:pPr>
+        <w:rPr>
+          <w:sz w:val="24"/>
+          <w:szCs w:val="24"/>
+        </w:rPr>
+      </w:pPr>
+      <w:r>
+        <w:rPr>
+          <w:sz w:val="24"/>
+          <w:szCs w:val="24"/>
+        </w:rPr>
+        <w:t xml:space="preserve">Como destacado nesta última segunda (dia 26/05/2025). </w:t>
+      </w:r>
+    </w:p>
+    <w:p>
+      <w:pPr>
+        <w:rPr>
+          <w:sz w:val="24"/>
+          <w:szCs w:val="24"/>
+        </w:rPr>
+      </w:pPr>
+      <w:r>
+        <w:rPr>
+          <w:sz w:val="24"/>
+          <w:szCs w:val="24"/>
+        </w:rPr>
+        <w:t>O problema apontado e que deve ser trabalhado, são as enchentes e alagamentos, que vem afetando milhões de vidas, principalmente em áreas menos desenvolvidas. Portanto, nosso grupo, teve a ideia de criar uma estação de monitoramento inteligente, montada com Arduino</w:t>
+      </w:r>
+      <w:r>
+        <w:rPr>
+          <w:sz w:val="24"/>
+          <w:szCs w:val="24"/>
+        </w:rPr>
+        <w:t xml:space="preserve"> e</w:t>
+      </w:r>
+      <w:r>
+        <w:rPr>
+          <w:sz w:val="24"/>
+          <w:szCs w:val="24"/>
+        </w:rPr>
+        <w:t xml:space="preserve"> sensores. </w:t>
+      </w:r>
+    </w:p>
+    <w:p>
+      <w:pPr>
+        <w:rPr>
+          <w:sz w:val="24"/>
+          <w:szCs w:val="24"/>
+        </w:rPr>
+      </w:pPr>
+      <w:r>
+        <w:rPr>
+          <w:sz w:val="24"/>
+          <w:szCs w:val="24"/>
+        </w:rPr>
+        <w:t>Nosso objetivo é criar uma solução de baixo custo</w:t>
+      </w:r>
+      <w:r>
+        <w:rPr>
+          <w:sz w:val="24"/>
+          <w:szCs w:val="24"/>
+        </w:rPr>
+        <w:t xml:space="preserve"> e que seja acessível a todos.  Monitorando enchentes, de baixo custo, que seja capaz de coletar dados em tempo real do nível da água, chuva, temperatura e humidade. Os enviando a um sistema de alerta para as pessoas que estiverem prestes a ter</w:t>
+      </w:r>
+      <w:r>
+        <w:rPr>
+          <w:sz w:val="24"/>
+          <w:szCs w:val="24"/>
+        </w:rPr>
+        <w:t>em</w:t>
+      </w:r>
+      <w:r>
+        <w:rPr>
+          <w:sz w:val="24"/>
+          <w:szCs w:val="24"/>
+        </w:rPr>
+        <w:t xml:space="preserve"> sua</w:t>
+      </w:r>
+      <w:r>
+        <w:rPr>
+          <w:sz w:val="24"/>
+          <w:szCs w:val="24"/>
+        </w:rPr>
+        <w:t>s</w:t>
+      </w:r>
+      <w:r>
+        <w:rPr>
+          <w:sz w:val="24"/>
+          <w:szCs w:val="24"/>
+        </w:rPr>
+        <w:t xml:space="preserve"> área</w:t>
+      </w:r>
+      <w:r>
+        <w:rPr>
+          <w:sz w:val="24"/>
+          <w:szCs w:val="24"/>
+        </w:rPr>
+        <w:t>s</w:t>
+      </w:r>
+      <w:r>
+        <w:rPr>
+          <w:sz w:val="24"/>
+          <w:szCs w:val="24"/>
+        </w:rPr>
+        <w:t xml:space="preserve"> alagada</w:t>
+      </w:r>
+      <w:r>
+        <w:rPr>
+          <w:sz w:val="24"/>
+          <w:szCs w:val="24"/>
+        </w:rPr>
+        <w:t>s</w:t>
+      </w:r>
+      <w:r>
+        <w:rPr>
+          <w:sz w:val="24"/>
+          <w:szCs w:val="24"/>
+        </w:rPr>
+        <w:t>, poderem tomar uma decisão rápida. Evitando grandes prejuízos.</w:t>
+      </w:r>
+    </w:p>
+    <w:p>
+      <w:pPr>
+        <w:rPr>
+          <w:sz w:val="24"/>
+          <w:szCs w:val="24"/>
+        </w:rPr>
+      </w:pPr>
+      <w:r>
+        <w:rPr>
+          <w:sz w:val="24"/>
+          <w:szCs w:val="24"/>
+        </w:rPr>
+        <w:t>O sistema funcionará da seguinte forma</w:t>
+      </w:r>
+      <w:r>
+        <w:rPr>
+          <w:sz w:val="24"/>
+          <w:szCs w:val="24"/>
+        </w:rPr>
+        <w:t>:</w:t>
+      </w:r>
+      <w:r>
+        <w:rPr>
+          <w:sz w:val="24"/>
+          <w:szCs w:val="24"/>
+        </w:rPr>
+        <w:t xml:space="preserve"> Por meio do sistema de Arduino, integrado com sensores especializados, como o ultrassónico para medir </w:t>
+      </w:r>
+      <w:r>
+        <w:rPr>
+          <w:sz w:val="24"/>
+          <w:szCs w:val="24"/>
+        </w:rPr>
+        <w:t>o nível da água, o pluviômetro para medir a precipitação, e o sensor DHT22 para monitorar a temperatura e humidade. Todos esses dados serão coletados e transmitidos, em tempo real, para uma plataforma nuvem, onde poderão ser acessados por autoridades e residentes da região. Assim, criando um sistema de alerta antecipado, com notificações automáticas caso tenha algum risco de alagamentos ou enchentes.</w:t>
+      </w:r>
+    </w:p>
+    <w:p>
+      <w:pPr>
+        <w:rPr>
+          <w:sz w:val="24"/>
+          <w:szCs w:val="24"/>
+        </w:rPr>
+      </w:pPr>
+    </w:p>
+    <w:p>
+      <w:pPr>
+        <w:rPr>
+          <w:sz w:val="32"/>
+          <w:szCs w:val="32"/>
+        </w:rPr>
+      </w:pPr>
+      <w:r>
         <w:rPr>
           <w:sz w:val="36"/>
           <w:szCs w:val="36"/>
         </w:rPr>
-      </w:pPr>
-    </w:p>
-    <w:p>
-      <w:pPr>
-        <w:jc w:val="center"/>
+        <w:t>R</w:t>
+      </w:r>
+      <w:r>
         <w:rPr>
           <w:sz w:val="32"/>
           <w:szCs w:val="32"/>
         </w:rPr>
-      </w:pPr>
+        <w:t>equisitos</w:t>
+      </w:r>
       <w:r>
         <w:rPr>
           <w:sz w:val="32"/>
           <w:szCs w:val="32"/>
         </w:rPr>
-        <w:t>Descrição da solução</w:t>
-      </w:r>
-    </w:p>
-    <w:p>
-      <w:pPr>
-        <w:rPr>
-          <w:sz w:val="24"/>
-          <w:szCs w:val="24"/>
-        </w:rPr>
-      </w:pPr>
-      <w:r>
-        <w:rPr>
-          <w:sz w:val="24"/>
-          <w:szCs w:val="24"/>
-        </w:rPr>
-        <w:t xml:space="preserve">Como destacado nesta última segunda (dia 26/05/2025). </w:t>
-      </w:r>
-    </w:p>
-    <w:p>
-      <w:pPr>
-        <w:rPr>
-          <w:sz w:val="24"/>
-          <w:szCs w:val="24"/>
-        </w:rPr>
-      </w:pPr>
-      <w:r>
-        <w:rPr>
-          <w:sz w:val="24"/>
-          <w:szCs w:val="24"/>
-        </w:rPr>
-        <w:t>O problema apontado e que deve ser trabalhado, são as enchentes e alagamentos, que vem afetando milhões de vidas, principalmente em áreas menos desenvolvidas. Portanto, nosso grupo, teve a ideia de criar uma estação de monitoramento inteligente, montada com Arduino</w:t>
-      </w:r>
-      <w:r>
-        <w:rPr>
-          <w:sz w:val="24"/>
-          <w:szCs w:val="24"/>
-        </w:rPr>
-        <w:t xml:space="preserve"> e</w:t>
-      </w:r>
-      <w:r>
-        <w:rPr>
-          <w:sz w:val="24"/>
-          <w:szCs w:val="24"/>
-        </w:rPr>
-        <w:t xml:space="preserve"> sensores. </w:t>
-      </w:r>
-    </w:p>
-    <w:p>
-      <w:pPr>
-        <w:rPr>
-          <w:sz w:val="24"/>
-          <w:szCs w:val="24"/>
-        </w:rPr>
-      </w:pPr>
-      <w:r>
-        <w:rPr>
-          <w:sz w:val="24"/>
-          <w:szCs w:val="24"/>
-        </w:rPr>
-        <w:t>Nosso objetivo é criar uma solução de baixo custo</w:t>
-      </w:r>
-      <w:r>
-        <w:rPr>
-          <w:sz w:val="24"/>
-          <w:szCs w:val="24"/>
-        </w:rPr>
-        <w:t xml:space="preserve"> e que seja acessível a todos.  Monitorando enchentes, de baixo custo, que seja capaz de coletar dados em tempo real do nível da água, chuva, temperatura e humidade. Os enviando a um sistema de alerta para as pessoas que estiverem prestes a ter</w:t>
-      </w:r>
-      <w:r>
-        <w:rPr>
-          <w:sz w:val="24"/>
-          <w:szCs w:val="24"/>
-        </w:rPr>
-        <w:t>em</w:t>
-      </w:r>
-      <w:r>
-        <w:rPr>
-          <w:sz w:val="24"/>
-          <w:szCs w:val="24"/>
-        </w:rPr>
-        <w:t xml:space="preserve"> sua</w:t>
-      </w:r>
-      <w:r>
-        <w:rPr>
-          <w:sz w:val="24"/>
-          <w:szCs w:val="24"/>
-        </w:rPr>
-        <w:t>s</w:t>
-      </w:r>
-      <w:r>
-        <w:rPr>
-          <w:sz w:val="24"/>
-          <w:szCs w:val="24"/>
-        </w:rPr>
-        <w:t xml:space="preserve"> área</w:t>
-      </w:r>
-      <w:r>
-        <w:rPr>
-          <w:sz w:val="24"/>
-          <w:szCs w:val="24"/>
-        </w:rPr>
-        <w:t>s</w:t>
-      </w:r>
-      <w:r>
-        <w:rPr>
-          <w:sz w:val="24"/>
-          <w:szCs w:val="24"/>
-        </w:rPr>
-        <w:t xml:space="preserve"> alagada</w:t>
-      </w:r>
-      <w:r>
-        <w:rPr>
-          <w:sz w:val="24"/>
-          <w:szCs w:val="24"/>
-        </w:rPr>
-        <w:t>s</w:t>
-      </w:r>
-      <w:r>
-        <w:rPr>
-          <w:sz w:val="24"/>
-          <w:szCs w:val="24"/>
-        </w:rPr>
-        <w:t>, poderem tomar uma decisão rápida. Evitando grandes prejuízos.</w:t>
-      </w:r>
-    </w:p>
-    <w:p>
-      <w:pPr>
-        <w:rPr>
-          <w:sz w:val="24"/>
-          <w:szCs w:val="24"/>
-        </w:rPr>
-      </w:pPr>
-      <w:r>
-        <w:rPr>
-          <w:sz w:val="24"/>
-          <w:szCs w:val="24"/>
-        </w:rPr>
-        <w:t>O sistema funcionará da seguinte forma</w:t>
-      </w:r>
-      <w:r>
-        <w:rPr>
-          <w:sz w:val="24"/>
-          <w:szCs w:val="24"/>
-        </w:rPr>
-        <w:t>:</w:t>
-      </w:r>
-      <w:r>
-        <w:rPr>
-          <w:sz w:val="24"/>
-          <w:szCs w:val="24"/>
-        </w:rPr>
-        <w:t xml:space="preserve"> Por meio do sistema de Arduino, integrado com sensores especializados, como o ultrassónico para medir </w:t>
-      </w:r>
-      <w:r>
-        <w:rPr>
-          <w:sz w:val="24"/>
-          <w:szCs w:val="24"/>
-        </w:rPr>
-        <w:t>o nível da água, o pluviômetro para medir a precipitação, e o sensor DHT22 para monitorar a temperatura e humidade. Todos esses dados serão coletados e transmitidos, em tempo real, para uma plataforma nuvem, onde poderão ser acessados por autoridades e residentes da região. Assim, criando um sistema de alerta antecipado, com notificações automáticas caso tenha algum risco de alagamentos ou enchentes.</w:t>
-      </w:r>
-    </w:p>
-    <w:p>
-      <w:pPr>
-        <w:rPr>
-          <w:sz w:val="24"/>
-          <w:szCs w:val="24"/>
-        </w:rPr>
-      </w:pPr>
-    </w:p>
-    <w:p>
-      <w:pPr>
+        <w:t xml:space="preserve"> Funcionais</w:t>
+      </w:r>
+      <w:r>
         <w:rPr>
           <w:sz w:val="32"/>
           <w:szCs w:val="32"/>
         </w:rPr>
-      </w:pPr>
-      <w:r>
+        <w:t>:</w:t>
+      </w:r>
+    </w:p>
+    <w:p>
+      <w:pPr>
+        <w:rPr>
+          <w:sz w:val="24"/>
+          <w:szCs w:val="24"/>
+        </w:rPr>
+      </w:pPr>
+      <w:r>
+        <w:rPr>
+          <w:sz w:val="24"/>
+          <w:szCs w:val="24"/>
+        </w:rPr>
+        <w:t>Os requisitos funcionais detalham as principais funções que a estação de monitoramento inteligente deverá desempenhar, sendo:</w:t>
+      </w:r>
+    </w:p>
+    <w:p>
+      <w:pPr>
+        <w:pStyle w:val="ListParagraph"/>
+        <w:numPr>
+          <w:ilvl w:val="0"/>
+          <w:numId w:val="1"/>
+        </w:numPr>
+        <w:rPr>
+          <w:sz w:val="24"/>
+          <w:szCs w:val="24"/>
+        </w:rPr>
+      </w:pPr>
+      <w:r>
+        <w:rPr>
+          <w:sz w:val="24"/>
+          <w:szCs w:val="24"/>
+        </w:rPr>
+        <w:t>Monitoramento ambiental em tempo real.</w:t>
+      </w:r>
+    </w:p>
+    <w:p>
+      <w:pPr>
+        <w:pStyle w:val="ListParagraph"/>
+        <w:numPr>
+          <w:ilvl w:val="0"/>
+          <w:numId w:val="1"/>
+        </w:numPr>
+        <w:rPr>
+          <w:sz w:val="24"/>
+          <w:szCs w:val="24"/>
+        </w:rPr>
+      </w:pPr>
+      <w:r>
+        <w:rPr>
+          <w:sz w:val="24"/>
+          <w:szCs w:val="24"/>
+        </w:rPr>
+        <w:t>Uso de sensores de baixo custo.</w:t>
+      </w:r>
+    </w:p>
+    <w:p>
+      <w:pPr>
+        <w:pStyle w:val="ListParagraph"/>
+        <w:numPr>
+          <w:ilvl w:val="0"/>
+          <w:numId w:val="1"/>
+        </w:numPr>
+        <w:rPr>
+          <w:sz w:val="24"/>
+          <w:szCs w:val="24"/>
+        </w:rPr>
+      </w:pPr>
+      <w:r>
+        <w:rPr>
+          <w:sz w:val="24"/>
+          <w:szCs w:val="24"/>
+        </w:rPr>
+        <w:t>Envio automático de dados.</w:t>
+      </w:r>
+    </w:p>
+    <w:p>
+      <w:pPr>
+        <w:pStyle w:val="ListParagraph"/>
+        <w:numPr>
+          <w:ilvl w:val="0"/>
+          <w:numId w:val="1"/>
+        </w:numPr>
+        <w:rPr>
+          <w:sz w:val="24"/>
+          <w:szCs w:val="24"/>
+        </w:rPr>
+      </w:pPr>
+      <w:r>
+        <w:rPr>
+          <w:sz w:val="24"/>
+          <w:szCs w:val="24"/>
+        </w:rPr>
+        <w:t>Exibição de informações ambientais atualizadas.</w:t>
+      </w:r>
+    </w:p>
+    <w:p>
+      <w:pPr>
+        <w:pStyle w:val="ListParagraph"/>
+        <w:numPr>
+          <w:ilvl w:val="0"/>
+          <w:numId w:val="1"/>
+        </w:numPr>
+        <w:rPr>
+          <w:sz w:val="24"/>
+          <w:szCs w:val="24"/>
+        </w:rPr>
+      </w:pPr>
+      <w:r>
+        <w:rPr>
+          <w:sz w:val="24"/>
+          <w:szCs w:val="24"/>
+        </w:rPr>
+        <w:t>Sistema de alerta automático.</w:t>
+      </w:r>
+    </w:p>
+    <w:p>
+      <w:pPr>
+        <w:pStyle w:val="ListParagraph"/>
+        <w:numPr>
+          <w:ilvl w:val="0"/>
+          <w:numId w:val="1"/>
+        </w:numPr>
+        <w:rPr>
+          <w:sz w:val="24"/>
+          <w:szCs w:val="24"/>
+        </w:rPr>
+      </w:pPr>
+      <w:r>
+        <w:rPr>
+          <w:sz w:val="24"/>
+          <w:szCs w:val="24"/>
+        </w:rPr>
+        <w:t>Compatibilidade com plataformas de inteligência artificial embaçada.</w:t>
+      </w:r>
+    </w:p>
+    <w:p>
+      <w:pPr>
+        <w:pStyle w:val="ListParagraph"/>
+        <w:numPr>
+          <w:ilvl w:val="0"/>
+          <w:numId w:val="1"/>
+        </w:numPr>
+        <w:rPr>
+          <w:sz w:val="24"/>
+          <w:szCs w:val="24"/>
+        </w:rPr>
+      </w:pPr>
+      <w:r>
+        <w:rPr>
+          <w:sz w:val="24"/>
+          <w:szCs w:val="24"/>
+        </w:rPr>
+        <w:t>Arquitetura modular e escalável.</w:t>
+      </w:r>
+    </w:p>
+    <w:p>
+      <w:pPr>
+        <w:pStyle w:val="ListParagraph"/>
+        <w:numPr>
+          <w:ilvl w:val="0"/>
+          <w:numId w:val="1"/>
+        </w:numPr>
+        <w:rPr>
+          <w:sz w:val="24"/>
+          <w:szCs w:val="24"/>
+        </w:rPr>
+      </w:pPr>
+      <w:r>
+        <w:rPr>
+          <w:sz w:val="24"/>
+          <w:szCs w:val="24"/>
+        </w:rPr>
+        <w:t>Funcionamento autônomo com energia limpa.</w:t>
+      </w:r>
+    </w:p>
+    <w:p>
+      <w:pPr>
+        <w:pStyle w:val="ListParagraph"/>
+        <w:numPr>
+          <w:ilvl w:val="0"/>
+          <w:numId w:val="1"/>
+        </w:numPr>
+        <w:rPr>
+          <w:sz w:val="24"/>
+          <w:szCs w:val="24"/>
+        </w:rPr>
+      </w:pPr>
+      <w:r>
+        <w:rPr>
+          <w:sz w:val="24"/>
+          <w:szCs w:val="24"/>
+        </w:rPr>
+        <w:lastRenderedPageBreak/>
+        <w:t>Código aberto e documentação acessível.</w:t>
+      </w:r>
+    </w:p>
+    <w:p>
+      <w:pPr>
+        <w:pStyle w:val="ListParagraph"/>
+        <w:numPr>
+          <w:ilvl w:val="0"/>
+          <w:numId w:val="1"/>
+        </w:numPr>
+        <w:rPr>
+          <w:sz w:val="24"/>
+          <w:szCs w:val="24"/>
+        </w:rPr>
+      </w:pPr>
+      <w:r>
+        <w:rPr>
+          <w:sz w:val="24"/>
+          <w:szCs w:val="24"/>
+        </w:rPr>
+        <w:t xml:space="preserve">Disponibilização de tutoriais, manuais e kits educacionais. </w:t>
+      </w:r>
+    </w:p>
+    <w:p>
+      <w:pPr>
+        <w:pStyle w:val="ListParagraph"/>
+        <w:numPr>
+          <w:ilvl w:val="0"/>
+          <w:numId w:val="1"/>
+        </w:numPr>
+        <w:rPr>
+          <w:sz w:val="24"/>
+          <w:szCs w:val="24"/>
+        </w:rPr>
+      </w:pPr>
+      <w:r>
+        <w:rPr>
+          <w:sz w:val="24"/>
+          <w:szCs w:val="24"/>
+        </w:rPr>
+        <w:t>Fácil acesso.</w:t>
+      </w:r>
+    </w:p>
+    <w:p>
+      <w:pPr>
+        <w:rPr>
+          <w:sz w:val="32"/>
+          <w:szCs w:val="32"/>
+        </w:rPr>
+      </w:pPr>
+      <w:r>
+        <w:rPr>
+          <w:sz w:val="32"/>
+          <w:szCs w:val="32"/>
+        </w:rPr>
+        <w:t>Requisitos Não Funcionais:</w:t>
+      </w:r>
+    </w:p>
+    <w:p>
+      <w:pPr>
+        <w:rPr>
+          <w:sz w:val="24"/>
+          <w:szCs w:val="24"/>
+        </w:rPr>
+      </w:pPr>
+      <w:r>
+        <w:rPr>
+          <w:sz w:val="24"/>
+          <w:szCs w:val="24"/>
+        </w:rPr>
+        <w:t>Os requisitos não funcionais definem as qualidades e restrições do sistema, sendo:</w:t>
+      </w:r>
+    </w:p>
+    <w:p>
+      <w:pPr>
+        <w:pStyle w:val="ListParagraph"/>
+        <w:numPr>
+          <w:ilvl w:val="0"/>
+          <w:numId w:val="1"/>
+        </w:numPr>
+        <w:rPr>
+          <w:sz w:val="24"/>
+          <w:szCs w:val="24"/>
+        </w:rPr>
+      </w:pPr>
+      <w:r>
+        <w:rPr>
+          <w:sz w:val="24"/>
+          <w:szCs w:val="24"/>
+        </w:rPr>
+        <w:t>Envio de dados deve ocorrer entre intervalos regulares.</w:t>
+      </w:r>
+    </w:p>
+    <w:p>
+      <w:pPr>
+        <w:pStyle w:val="ListParagraph"/>
+        <w:numPr>
+          <w:ilvl w:val="0"/>
+          <w:numId w:val="1"/>
+        </w:numPr>
+        <w:rPr>
+          <w:sz w:val="24"/>
+          <w:szCs w:val="24"/>
+        </w:rPr>
+      </w:pPr>
+      <w:r>
+        <w:rPr>
+          <w:sz w:val="24"/>
+          <w:szCs w:val="24"/>
+        </w:rPr>
+        <w:t>Sistema deve utilizar componentes de baixo.</w:t>
+      </w:r>
+    </w:p>
+    <w:p>
+      <w:pPr>
+        <w:pStyle w:val="ListParagraph"/>
+        <w:numPr>
+          <w:ilvl w:val="0"/>
+          <w:numId w:val="1"/>
+        </w:numPr>
+        <w:rPr>
+          <w:sz w:val="24"/>
+          <w:szCs w:val="24"/>
+        </w:rPr>
+      </w:pPr>
+      <w:r>
+        <w:rPr>
+          <w:sz w:val="24"/>
+          <w:szCs w:val="24"/>
+        </w:rPr>
+        <w:t>Informações devem transmitir boas práticas de segurança de dados e autenticação.</w:t>
+      </w:r>
+    </w:p>
+    <w:p>
+      <w:pPr>
+        <w:pStyle w:val="ListParagraph"/>
+        <w:numPr>
+          <w:ilvl w:val="0"/>
+          <w:numId w:val="1"/>
+        </w:numPr>
+        <w:rPr>
+          <w:sz w:val="24"/>
+          <w:szCs w:val="24"/>
+        </w:rPr>
+      </w:pPr>
+      <w:r>
+        <w:rPr>
+          <w:sz w:val="24"/>
+          <w:szCs w:val="24"/>
+        </w:rPr>
+        <w:t xml:space="preserve">Plataforma deve ser compatível a todos os meios. </w:t>
+      </w:r>
+    </w:p>
+    <w:p>
+      <w:pPr>
+        <w:pStyle w:val="ListParagraph"/>
+        <w:numPr>
+          <w:ilvl w:val="0"/>
+          <w:numId w:val="1"/>
+        </w:numPr>
+        <w:rPr>
+          <w:sz w:val="24"/>
+          <w:szCs w:val="24"/>
+        </w:rPr>
+      </w:pPr>
+      <w:r>
+        <w:rPr>
+          <w:sz w:val="24"/>
+          <w:szCs w:val="24"/>
+        </w:rPr>
+        <w:t>Intervalo de resposta do sistema de alerta deve ser inferior a 10 segundos.</w:t>
+      </w:r>
+    </w:p>
+    <w:p>
+      <w:pPr>
+        <w:pStyle w:val="ListParagraph"/>
+        <w:numPr>
+          <w:ilvl w:val="0"/>
+          <w:numId w:val="1"/>
+        </w:numPr>
+        <w:rPr>
+          <w:sz w:val="24"/>
+          <w:szCs w:val="24"/>
+        </w:rPr>
+      </w:pPr>
+      <w:r>
+        <w:rPr>
+          <w:sz w:val="24"/>
+          <w:szCs w:val="24"/>
+        </w:rPr>
+        <w:t>O sistema deve ser escalável e permitir integração futura com sensores adicionais ou módulos de IA.</w:t>
+      </w:r>
+    </w:p>
+    <w:p>
+      <w:pPr>
+        <w:pStyle w:val="ListParagraph"/>
+        <w:numPr>
+          <w:ilvl w:val="0"/>
+          <w:numId w:val="1"/>
+        </w:numPr>
+        <w:rPr>
+          <w:sz w:val="24"/>
+          <w:szCs w:val="24"/>
+        </w:rPr>
+      </w:pPr>
+      <w:r>
+        <w:rPr>
+          <w:sz w:val="24"/>
+          <w:szCs w:val="24"/>
+        </w:rPr>
+        <w:t>O sistema deve ser resiliente a falhas elétricas com alimentação via bateria/painel solar.</w:t>
+      </w:r>
+    </w:p>
+    <w:p>
+      <w:pPr>
+        <w:pStyle w:val="ListParagraph"/>
+        <w:numPr>
+          <w:ilvl w:val="0"/>
+          <w:numId w:val="1"/>
+        </w:numPr>
+        <w:rPr>
+          <w:sz w:val="24"/>
+          <w:szCs w:val="24"/>
+        </w:rPr>
+      </w:pPr>
+      <w:r>
+        <w:rPr>
+          <w:sz w:val="24"/>
+          <w:szCs w:val="24"/>
+        </w:rPr>
+        <w:t>A estrutura deve ser compactada.</w:t>
+      </w:r>
+    </w:p>
+    <w:p>
+      <w:pPr>
+        <w:pStyle w:val="ListParagraph"/>
+        <w:numPr>
+          <w:ilvl w:val="0"/>
+          <w:numId w:val="1"/>
+        </w:numPr>
+        <w:rPr>
+          <w:sz w:val="24"/>
+          <w:szCs w:val="24"/>
+        </w:rPr>
+      </w:pPr>
+      <w:r>
+        <w:rPr>
+          <w:sz w:val="24"/>
+          <w:szCs w:val="24"/>
+        </w:rPr>
+        <w:t>A interface deve ser fácil e intuitiva e amigável, para usuários leigos.</w:t>
+      </w:r>
+    </w:p>
+    <w:p>
+      <w:pPr>
+        <w:rPr>
+          <w:sz w:val="24"/>
+          <w:szCs w:val="24"/>
+        </w:rPr>
+      </w:pPr>
+    </w:p>
+    <w:p>
+      <w:pPr>
+        <w:rPr>
+          <w:sz w:val="32"/>
+          <w:szCs w:val="32"/>
+        </w:rPr>
+      </w:pPr>
+      <w:r>
+        <w:rPr>
+          <w:sz w:val="32"/>
+          <w:szCs w:val="32"/>
+        </w:rPr>
+        <w:t xml:space="preserve">Regras de negócios: </w:t>
+      </w:r>
+    </w:p>
+    <w:p>
+      <w:pPr>
+        <w:rPr>
+          <w:sz w:val="24"/>
+          <w:szCs w:val="24"/>
+        </w:rPr>
+      </w:pPr>
+      <w:r>
+        <w:rPr>
+          <w:sz w:val="24"/>
+          <w:szCs w:val="24"/>
+        </w:rPr>
+        <w:t xml:space="preserve">As </w:t>
+      </w:r>
+      <w:r>
+        <w:rPr>
+          <w:sz w:val="24"/>
+          <w:szCs w:val="24"/>
+        </w:rPr>
+        <w:t>regras de negócio orientam os fluxos e políticas internas da estação de monitoramento inteligente:</w:t>
+      </w:r>
+    </w:p>
+    <w:p>
+      <w:pPr>
+        <w:pStyle w:val="ListParagraph"/>
+        <w:numPr>
+          <w:ilvl w:val="0"/>
+          <w:numId w:val="1"/>
+        </w:numPr>
+        <w:rPr>
+          <w:sz w:val="24"/>
+          <w:szCs w:val="24"/>
+        </w:rPr>
+      </w:pPr>
+      <w:r>
+        <w:rPr>
+          <w:sz w:val="24"/>
+          <w:szCs w:val="24"/>
+        </w:rPr>
+        <w:t>Toda estação deverá estar cadastrada com localização geográfica, precisa, para correlacionar os dados que tem áreas de risco conhecidas.</w:t>
+      </w:r>
+    </w:p>
+    <w:p>
+      <w:pPr>
+        <w:pStyle w:val="ListParagraph"/>
+        <w:numPr>
+          <w:ilvl w:val="0"/>
+          <w:numId w:val="1"/>
+        </w:numPr>
+        <w:rPr>
+          <w:sz w:val="24"/>
+          <w:szCs w:val="24"/>
+        </w:rPr>
+      </w:pPr>
+      <w:r>
+        <w:rPr>
+          <w:sz w:val="24"/>
+          <w:szCs w:val="24"/>
+        </w:rPr>
+        <w:t>Os sistemas só acionaram quando os sensores detectarem níveis críticos (EX: acima de 30cm).</w:t>
+      </w:r>
+    </w:p>
+    <w:p>
+      <w:pPr>
+        <w:pStyle w:val="ListParagraph"/>
+        <w:numPr>
+          <w:ilvl w:val="0"/>
+          <w:numId w:val="1"/>
+        </w:numPr>
+        <w:rPr>
+          <w:sz w:val="24"/>
+          <w:szCs w:val="24"/>
+        </w:rPr>
+      </w:pPr>
+      <w:r>
+        <w:rPr>
+          <w:sz w:val="24"/>
+          <w:szCs w:val="24"/>
+        </w:rPr>
+        <w:t>Alertas serão direcionados a canais predefinidos (</w:t>
+      </w:r>
+      <w:proofErr w:type="spellStart"/>
+      <w:r>
+        <w:rPr>
+          <w:sz w:val="24"/>
+          <w:szCs w:val="24"/>
+        </w:rPr>
+        <w:t>Telegram</w:t>
+      </w:r>
+      <w:proofErr w:type="spellEnd"/>
+      <w:r>
+        <w:rPr>
+          <w:sz w:val="24"/>
+          <w:szCs w:val="24"/>
+        </w:rPr>
+        <w:t xml:space="preserve">, </w:t>
+      </w:r>
+      <w:proofErr w:type="spellStart"/>
+      <w:r>
+        <w:rPr>
+          <w:sz w:val="24"/>
+          <w:szCs w:val="24"/>
+        </w:rPr>
+        <w:t>Whatsapp</w:t>
+      </w:r>
+      <w:proofErr w:type="spellEnd"/>
+      <w:r>
+        <w:rPr>
+          <w:sz w:val="24"/>
+          <w:szCs w:val="24"/>
+        </w:rPr>
+        <w:t>, e-mail).</w:t>
+      </w:r>
+    </w:p>
+    <w:p>
+      <w:pPr>
+        <w:pStyle w:val="ListParagraph"/>
+        <w:numPr>
+          <w:ilvl w:val="0"/>
+          <w:numId w:val="1"/>
+        </w:numPr>
+        <w:rPr>
+          <w:sz w:val="24"/>
+          <w:szCs w:val="24"/>
+        </w:rPr>
+      </w:pPr>
+      <w:r>
+        <w:rPr>
+          <w:sz w:val="24"/>
+          <w:szCs w:val="24"/>
+        </w:rPr>
+        <w:t>Dados coletados deverão ser registrados em um banco de dados.</w:t>
+      </w:r>
+    </w:p>
+    <w:p>
+      <w:pPr>
+        <w:pStyle w:val="ListParagraph"/>
+        <w:numPr>
+          <w:ilvl w:val="0"/>
+          <w:numId w:val="1"/>
+        </w:numPr>
+        <w:rPr>
+          <w:sz w:val="24"/>
+          <w:szCs w:val="24"/>
+        </w:rPr>
+      </w:pPr>
+      <w:r>
+        <w:rPr>
+          <w:sz w:val="24"/>
+          <w:szCs w:val="24"/>
+        </w:rPr>
+        <w:t>Usuários terão diferentes níveis de permissão (</w:t>
+      </w:r>
+      <w:proofErr w:type="spellStart"/>
+      <w:r>
+        <w:rPr>
+          <w:sz w:val="24"/>
+          <w:szCs w:val="24"/>
+        </w:rPr>
+        <w:t>ex</w:t>
+      </w:r>
+      <w:proofErr w:type="spellEnd"/>
+      <w:r>
+        <w:rPr>
+          <w:sz w:val="24"/>
+          <w:szCs w:val="24"/>
+        </w:rPr>
+        <w:t xml:space="preserve">: </w:t>
+      </w:r>
+      <w:r>
+        <w:rPr>
+          <w:sz w:val="24"/>
+          <w:szCs w:val="24"/>
+        </w:rPr>
+        <w:t>administrador, visualizador e técnico).</w:t>
+      </w:r>
+    </w:p>
+    <w:p>
+      <w:pPr>
+        <w:pStyle w:val="ListParagraph"/>
+        <w:numPr>
+          <w:ilvl w:val="0"/>
+          <w:numId w:val="1"/>
+        </w:numPr>
+        <w:rPr>
+          <w:sz w:val="24"/>
+          <w:szCs w:val="24"/>
+        </w:rPr>
+      </w:pPr>
+      <w:r>
+        <w:rPr>
+          <w:sz w:val="24"/>
+          <w:szCs w:val="24"/>
+        </w:rPr>
+        <w:t>Atualizações só poderão ser feitas localmente.</w:t>
+      </w:r>
+    </w:p>
+    <w:p>
+      <w:pPr>
+        <w:pStyle w:val="ListParagraph"/>
+        <w:numPr>
+          <w:ilvl w:val="0"/>
+          <w:numId w:val="1"/>
+        </w:numPr>
+        <w:rPr>
+          <w:sz w:val="24"/>
+          <w:szCs w:val="24"/>
+        </w:rPr>
+      </w:pPr>
+      <w:r>
+        <w:rPr>
+          <w:sz w:val="24"/>
+          <w:szCs w:val="24"/>
+        </w:rPr>
+        <w:t xml:space="preserve">Os sistemas instalados em escolas deverão passar por </w:t>
+      </w:r>
+      <w:proofErr w:type="spellStart"/>
+      <w:r>
+        <w:rPr>
+          <w:sz w:val="24"/>
+          <w:szCs w:val="24"/>
+        </w:rPr>
+        <w:t>conogramas</w:t>
+      </w:r>
+      <w:proofErr w:type="spellEnd"/>
+      <w:r>
+        <w:rPr>
+          <w:sz w:val="24"/>
+          <w:szCs w:val="24"/>
+        </w:rPr>
+        <w:t xml:space="preserve"> de manutenção preventiva trimestral.</w:t>
+      </w:r>
+    </w:p>
+    <w:p>
+      <w:pPr>
+        <w:pStyle w:val="ListParagraph"/>
+        <w:numPr>
+          <w:ilvl w:val="0"/>
+          <w:numId w:val="1"/>
+        </w:numPr>
+        <w:rPr>
+          <w:sz w:val="24"/>
+          <w:szCs w:val="24"/>
+        </w:rPr>
+      </w:pPr>
+      <w:r>
+        <w:rPr>
+          <w:sz w:val="24"/>
+          <w:szCs w:val="24"/>
+        </w:rPr>
+        <w:t>Conteúdos educativos disponibilizados (Manuais, tutoriais e kits).</w:t>
+      </w:r>
+    </w:p>
+    <w:p>
+      <w:pPr>
+        <w:pStyle w:val="ListParagraph"/>
+        <w:numPr>
+          <w:ilvl w:val="0"/>
+          <w:numId w:val="1"/>
+        </w:numPr>
+        <w:rPr>
+          <w:sz w:val="24"/>
+          <w:szCs w:val="24"/>
+        </w:rPr>
+      </w:pPr>
+      <w:r>
+        <w:rPr>
+          <w:sz w:val="24"/>
+          <w:szCs w:val="24"/>
+        </w:rPr>
+        <w:t>A replicação do projeto por terceiros deverá respeitar os princípios de código aberto, mantendo os créditos e a documentação original.</w:t>
+      </w:r>
+    </w:p>
+    <w:p>
+      <w:pPr>
+        <w:pStyle w:val="ListParagraph"/>
+        <w:numPr>
+          <w:ilvl w:val="0"/>
+          <w:numId w:val="1"/>
+        </w:numPr>
+        <w:rPr>
+          <w:sz w:val="24"/>
+          <w:szCs w:val="24"/>
+        </w:rPr>
+      </w:pPr>
+      <w:r>
+        <w:rPr>
+          <w:sz w:val="24"/>
+          <w:szCs w:val="24"/>
+        </w:rPr>
+        <w:t>O armazenamento de dados em nuvem deverá estar em conformidade com politicas de segurança e privacidade.</w:t>
+      </w:r>
+    </w:p>
+    <w:p>
+      <w:pPr>
+        <w:pStyle w:val="ListParagraph"/>
+        <w:numPr>
+          <w:ilvl w:val="0"/>
+          <w:numId w:val="1"/>
+        </w:numPr>
+        <w:rPr>
+          <w:sz w:val="24"/>
+          <w:szCs w:val="24"/>
+        </w:rPr>
+      </w:pPr>
+      <w:r>
+        <w:rPr>
+          <w:sz w:val="24"/>
+          <w:szCs w:val="24"/>
+        </w:rPr>
+        <w:t xml:space="preserve">Se o envio de dados falhar por mais de 1 hora, o sistema deverá emitir um alerta técnico para manutenção corretiva. </w:t>
+      </w:r>
+    </w:p>
+    <w:p>
+      <w:pPr>
+        <w:pStyle w:val="ListParagraph"/>
+        <w:rPr>
+          <w:sz w:val="24"/>
+          <w:szCs w:val="24"/>
+        </w:rPr>
+      </w:pPr>
+    </w:p>
+    <w:p>
+      <w:pPr>
+        <w:pStyle w:val="ListParagraph"/>
+        <w:rPr>
+          <w:sz w:val="24"/>
+          <w:szCs w:val="24"/>
+        </w:rPr>
+      </w:pPr>
+      <w:r>
+        <w:rPr>
+          <w:sz w:val="24"/>
+          <w:szCs w:val="24"/>
+        </w:rPr>
+        <w:lastRenderedPageBreak/>
+        <w:t xml:space="preserve">A estação de monitoramento inteligente visa oferecer uma solução acessível confiável para o enfrentamento de alagamentos, juntando tecnologia, cidadania e educação. O sucesso deste projeto depende da aplicação consistente das regras citadas, garantindo segurança, confiabilidade e um impacto social positivo na vida das pessoas. </w:t>
+      </w:r>
+    </w:p>
+    <w:p>
+      <w:pPr>
+        <w:pStyle w:val="ListParagraph"/>
+        <w:rPr>
+          <w:sz w:val="24"/>
+          <w:szCs w:val="24"/>
+        </w:rPr>
+      </w:pPr>
+    </w:p>
+    <w:p>
+      <w:pPr>
+        <w:pStyle w:val="ListParagraph"/>
+        <w:rPr>
+          <w:sz w:val="24"/>
+          <w:szCs w:val="24"/>
+        </w:rPr>
+      </w:pPr>
+    </w:p>
+    <w:p>
+      <w:pPr>
+        <w:rPr>
+          <w:sz w:val="32"/>
+          <w:szCs w:val="32"/>
+        </w:rPr>
+      </w:pPr>
+      <w:r>
+        <w:rPr>
+          <w:sz w:val="32"/>
+          <w:szCs w:val="32"/>
+        </w:rPr>
+        <w:t xml:space="preserve">Produto </w:t>
+      </w:r>
+      <w:proofErr w:type="gramStart"/>
+      <w:r>
+        <w:rPr>
+          <w:sz w:val="32"/>
+          <w:szCs w:val="32"/>
+        </w:rPr>
+        <w:t>Backlog</w:t>
+      </w:r>
+      <w:r>
+        <w:rPr>
+          <w:sz w:val="32"/>
+          <w:szCs w:val="32"/>
+        </w:rPr>
+        <w:t>(</w:t>
+      </w:r>
+      <w:proofErr w:type="gramEnd"/>
+      <w:r>
+        <w:rPr>
+          <w:sz w:val="32"/>
+          <w:szCs w:val="32"/>
+        </w:rPr>
+        <w:t>PB)</w:t>
+      </w:r>
+      <w:r>
+        <w:rPr>
+          <w:sz w:val="32"/>
+          <w:szCs w:val="32"/>
+        </w:rPr>
+        <w:t>:</w:t>
+      </w:r>
+    </w:p>
+    <w:p>
+      <w:pPr>
         <w:rPr>
           <w:sz w:val="36"/>
           <w:szCs w:val="36"/>
         </w:rPr>
-        <w:t>R</w:t>
-      </w:r>
-      <w:r>
-        <w:rPr>
-          <w:sz w:val="32"/>
-          <w:szCs w:val="32"/>
-        </w:rPr>
-        <w:t>equisitos</w:t>
-      </w:r>
-      <w:r>
-        <w:rPr>
-          <w:sz w:val="32"/>
-          <w:szCs w:val="32"/>
-        </w:rPr>
-        <w:t xml:space="preserve"> Funcionais</w:t>
-      </w:r>
-      <w:r>
-        <w:rPr>
-          <w:sz w:val="32"/>
-          <w:szCs w:val="32"/>
-        </w:rPr>
-        <w:t>:</w:t>
-      </w:r>
-    </w:p>
-    <w:p>
-      <w:pPr>
-        <w:rPr>
-          <w:sz w:val="24"/>
-          <w:szCs w:val="24"/>
-        </w:rPr>
-      </w:pPr>
-      <w:r>
-        <w:rPr>
-          <w:sz w:val="24"/>
-          <w:szCs w:val="24"/>
-        </w:rPr>
-        <w:t>Os requisitos funcionais detalham as principais funções que a estação de monitoramento inteligente deverá desempenhar, sendo:</w:t>
-      </w:r>
-    </w:p>
-    <w:p>
-      <w:pPr>
-        <w:pStyle w:val="ListParagraph"/>
-        <w:numPr>
-          <w:ilvl w:val="0"/>
-          <w:numId w:val="1"/>
-        </w:numPr>
-        <w:rPr>
-          <w:sz w:val="24"/>
-          <w:szCs w:val="24"/>
-        </w:rPr>
-      </w:pPr>
-      <w:r>
-        <w:rPr>
-          <w:sz w:val="24"/>
-          <w:szCs w:val="24"/>
-        </w:rPr>
-        <w:t>Monitoramento ambiental em tempo real.</w:t>
-      </w:r>
-    </w:p>
-    <w:p>
-      <w:pPr>
-        <w:pStyle w:val="ListParagraph"/>
-        <w:numPr>
-          <w:ilvl w:val="0"/>
-          <w:numId w:val="1"/>
-        </w:numPr>
-        <w:rPr>
-          <w:sz w:val="24"/>
-          <w:szCs w:val="24"/>
-        </w:rPr>
-      </w:pPr>
-      <w:r>
-        <w:rPr>
-          <w:sz w:val="24"/>
-          <w:szCs w:val="24"/>
-        </w:rPr>
-        <w:t>Uso de sensores de baixo custo.</w:t>
-      </w:r>
-    </w:p>
-    <w:p>
-      <w:pPr>
-        <w:pStyle w:val="ListParagraph"/>
-        <w:numPr>
-          <w:ilvl w:val="0"/>
-          <w:numId w:val="1"/>
-        </w:numPr>
-        <w:rPr>
-          <w:sz w:val="24"/>
-          <w:szCs w:val="24"/>
-        </w:rPr>
-      </w:pPr>
-      <w:r>
-        <w:rPr>
-          <w:sz w:val="24"/>
-          <w:szCs w:val="24"/>
-        </w:rPr>
-        <w:t>Envio automático de dados.</w:t>
-      </w:r>
-    </w:p>
-    <w:p>
-      <w:pPr>
-        <w:pStyle w:val="ListParagraph"/>
-        <w:numPr>
-          <w:ilvl w:val="0"/>
-          <w:numId w:val="1"/>
-        </w:numPr>
-        <w:rPr>
-          <w:sz w:val="24"/>
-          <w:szCs w:val="24"/>
-        </w:rPr>
-      </w:pPr>
-      <w:r>
-        <w:rPr>
-          <w:sz w:val="24"/>
-          <w:szCs w:val="24"/>
-        </w:rPr>
-        <w:t>Exibição de informações ambientais atualizadas.</w:t>
-      </w:r>
-    </w:p>
-    <w:p>
-      <w:pPr>
-        <w:pStyle w:val="ListParagraph"/>
-        <w:numPr>
-          <w:ilvl w:val="0"/>
-          <w:numId w:val="1"/>
-        </w:numPr>
-        <w:rPr>
-          <w:sz w:val="24"/>
-          <w:szCs w:val="24"/>
-        </w:rPr>
-      </w:pPr>
-      <w:r>
-        <w:rPr>
-          <w:sz w:val="24"/>
-          <w:szCs w:val="24"/>
-        </w:rPr>
-        <w:t>Sistema de alerta automático.</w:t>
-      </w:r>
-    </w:p>
-    <w:p>
-      <w:pPr>
-        <w:rPr>
-          <w:sz w:val="32"/>
-          <w:szCs w:val="32"/>
-        </w:rPr>
-      </w:pPr>
-      <w:r>
-        <w:rPr>
-          <w:sz w:val="32"/>
-          <w:szCs w:val="32"/>
-        </w:rPr>
-        <w:t>Requisitos Não Funcionais:</w:t>
-      </w:r>
-    </w:p>
-    <w:p>
-      <w:pPr>
-        <w:rPr>
-          <w:sz w:val="32"/>
-          <w:szCs w:val="32"/>
-        </w:rPr>
-      </w:pPr>
-    </w:p>
-    <w:p>
-      <w:pPr>
-        <w:rPr>
-          <w:sz w:val="24"/>
-          <w:szCs w:val="24"/>
-        </w:rPr>
-      </w:pPr>
-    </w:p>
-    <w:p>
-      <w:pPr>
-        <w:rPr>
-          <w:sz w:val="36"/>
-          <w:szCs w:val="36"/>
-        </w:rPr>
-      </w:pPr>
-    </w:p>
-    <w:p>
-      <w:pPr>
-        <w:rPr>
-          <w:sz w:val="32"/>
-          <w:szCs w:val="32"/>
-        </w:rPr>
-      </w:pPr>
-      <w:r>
-        <w:rPr>
-          <w:sz w:val="32"/>
-          <w:szCs w:val="32"/>
-        </w:rPr>
-        <w:t xml:space="preserve">Produto </w:t>
-      </w:r>
-      <w:proofErr w:type="gramStart"/>
-      <w:r>
-        <w:rPr>
-          <w:sz w:val="32"/>
-          <w:szCs w:val="32"/>
-        </w:rPr>
-        <w:t>Backlog</w:t>
-      </w:r>
-      <w:r>
-        <w:rPr>
-          <w:sz w:val="32"/>
-          <w:szCs w:val="32"/>
-        </w:rPr>
-        <w:t>(</w:t>
-      </w:r>
-      <w:proofErr w:type="gramEnd"/>
-      <w:r>
-        <w:rPr>
-          <w:sz w:val="32"/>
-          <w:szCs w:val="32"/>
-        </w:rPr>
-        <w:t>PB)</w:t>
-      </w:r>
-      <w:r>
-        <w:rPr>
-          <w:sz w:val="32"/>
-          <w:szCs w:val="32"/>
-        </w:rPr>
-        <w:t>:</w:t>
-      </w:r>
-    </w:p>
-    <w:p>
-      <w:pPr>
-        <w:rPr>
-          <w:sz w:val="36"/>
-          <w:szCs w:val="36"/>
-        </w:rPr>
-      </w:pPr>
+      </w:pPr>
+      <w:r>
+        <w:rPr>
+          <w:noProof/>
+        </w:rPr>
+        <w:drawing>
+          <wp:inline distT="0" distB="0" distL="0" distR="0" wp14:anchorId="60735C9D" wp14:editId="44B4DA5C">
+            <wp:extent cx="4724400" cy="5286375"/>
+            <wp:effectExtent l="0" t="0" r="0" b="9525"/>
+            <wp:docPr id="1" name="Picture 1"/>
+            <wp:cNvGraphicFramePr>
+              <a:graphicFrameLocks xmlns:a="http://schemas.openxmlformats.org/drawingml/2006/main" noChangeAspect="1"/>
+            </wp:cNvGraphicFramePr>
+            <a:graphic xmlns:a="http://schemas.openxmlformats.org/drawingml/2006/main">
+              <a:graphicData uri="http://schemas.openxmlformats.org/drawingml/2006/picture">
+                <pic:pic xmlns:pic="http://schemas.openxmlformats.org/drawingml/2006/picture">
+                  <pic:nvPicPr>
+                    <pic:cNvPr id="1" name=""/>
+                    <pic:cNvPicPr/>
+                  </pic:nvPicPr>
+                  <pic:blipFill>
+                    <a:blip r:embed="rId5"/>
+                    <a:stretch>
+                      <a:fillRect/>
+                    </a:stretch>
+                  </pic:blipFill>
+                  <pic:spPr>
+                    <a:xfrm>
+                      <a:off x="0" y="0"/>
+                      <a:ext cx="4724400" cy="5286375"/>
+                    </a:xfrm>
+                    <a:prstGeom prst="rect">
+                      <a:avLst/>
+                    </a:prstGeom>
+                  </pic:spPr>
+                </pic:pic>
+              </a:graphicData>
+            </a:graphic>
+          </wp:inline>
+        </w:drawing>
+      </w:r>
     </w:p>
     <w:p>
       <w:pPr>

</xml_diff>